<commit_message>
Syncing with version 25.0.20048.0
</commit_message>
<xml_diff>
--- a/Apps/CZ/CoreLocalizationPack/app/Src/Reports/PurchaseOrderEmail.docx
+++ b/Apps/CZ/CoreLocalizationPack/app/Src/Reports/PurchaseOrderEmail.docx
@@ -2046,8 +2046,6 @@
  
          < C o p y L b l > C o p y L b l < / C o p y L b l >   
-         < C r e a t o r L b l > C r e a t o r L b l < / C r e a t o r L b l > - 
          < C u r r e n c y C o d e _ P u r c h a s e H e a d e r > C u r r e n c y C o d e _ P u r c h a s e H e a d e r < / C u r r e n c y C o d e _ P u r c h a s e H e a d e r >   
          < C u s t o m e r L b l > C u s t o m e r L b l < / C u s t o m e r L b l > @@ -2201,20 +2199,6 @@
                  < V e n d o r I t e m N o _ P u r c h a s e L i n e > V e n d o r I t e m N o _ P u r c h a s e L i n e < / V e n d o r I t e m N o _ P u r c h a s e L i n e >   
              < / P u r c h a s e _ L i n e > - 
-             < U s e r _ S e t u p > - 
-                 < E m p l o y e e > - 
-                     < C o m p a n y E M a i l _ E m p l o y e e > C o m p a n y E M a i l _ E m p l o y e e < / C o m p a n y E M a i l _ E m p l o y e e > - 
-                     < F u l l N a m e _ E m p l o y e e > F u l l N a m e _ E m p l o y e e < / F u l l N a m e _ E m p l o y e e > - 
-                     < P h o n e N o _ E m p l o y e e > P h o n e N o _ E m p l o y e e < / P h o n e N o _ E m p l o y e e > - 
-                 < / E m p l o y e e > - 
-             < / U s e r _ S e t u p >   
          < / C o p y L o o p >   

</xml_diff>

<commit_message>
Syncing with version 25.0.20074.0
</commit_message>
<xml_diff>
--- a/Apps/CZ/CoreLocalizationPack/app/Src/Reports/PurchaseOrderEmail.docx
+++ b/Apps/CZ/CoreLocalizationPack/app/Src/Reports/PurchaseOrderEmail.docx
@@ -2046,8 +2046,6 @@
  
          < C o p y L b l > C o p y L b l < / C o p y L b l >   
-         < C r e a t o r L b l > C r e a t o r L b l < / C r e a t o r L b l > - 
          < C u r r e n c y C o d e _ P u r c h a s e H e a d e r > C u r r e n c y C o d e _ P u r c h a s e H e a d e r < / C u r r e n c y C o d e _ P u r c h a s e H e a d e r >   
          < C u s t o m e r L b l > C u s t o m e r L b l < / C u s t o m e r L b l > @@ -2201,20 +2199,6 @@
                  < V e n d o r I t e m N o _ P u r c h a s e L i n e > V e n d o r I t e m N o _ P u r c h a s e L i n e < / V e n d o r I t e m N o _ P u r c h a s e L i n e >   
              < / P u r c h a s e _ L i n e > - 
-             < U s e r _ S e t u p > - 
-                 < E m p l o y e e > - 
-                     < C o m p a n y E M a i l _ E m p l o y e e > C o m p a n y E M a i l _ E m p l o y e e < / C o m p a n y E M a i l _ E m p l o y e e > - 
-                     < F u l l N a m e _ E m p l o y e e > F u l l N a m e _ E m p l o y e e < / F u l l N a m e _ E m p l o y e e > - 
-                     < P h o n e N o _ E m p l o y e e > P h o n e N o _ E m p l o y e e < / P h o n e N o _ E m p l o y e e > - 
-                 < / E m p l o y e e > - 
-             < / U s e r _ S e t u p >   
          < / C o p y L o o p >   

</xml_diff>

<commit_message>
Syncing with version 25.0.20074.0 (#26546)
Fixes
[AB#420000](https://dynamicssmb2.visualstudio.com/1fcb79e7-ab07-432a-a3c6-6cf5a88ba4a5/_workitems/edit/420000)

---------

Co-authored-by: Alexander Holstrup <117829001+aholstrup1@users.noreply.github.com>
</commit_message>
<xml_diff>
--- a/Apps/CZ/CoreLocalizationPack/app/Src/Reports/PurchaseOrderEmail.docx
+++ b/Apps/CZ/CoreLocalizationPack/app/Src/Reports/PurchaseOrderEmail.docx
@@ -2046,8 +2046,6 @@
  
          < C o p y L b l > C o p y L b l < / C o p y L b l >   
-         < C r e a t o r L b l > C r e a t o r L b l < / C r e a t o r L b l > - 
          < C u r r e n c y C o d e _ P u r c h a s e H e a d e r > C u r r e n c y C o d e _ P u r c h a s e H e a d e r < / C u r r e n c y C o d e _ P u r c h a s e H e a d e r >   
          < C u s t o m e r L b l > C u s t o m e r L b l < / C u s t o m e r L b l > @@ -2201,20 +2199,6 @@
                  < V e n d o r I t e m N o _ P u r c h a s e L i n e > V e n d o r I t e m N o _ P u r c h a s e L i n e < / V e n d o r I t e m N o _ P u r c h a s e L i n e >   
              < / P u r c h a s e _ L i n e > - 
-             < U s e r _ S e t u p > - 
-                 < E m p l o y e e > - 
-                     < C o m p a n y E M a i l _ E m p l o y e e > C o m p a n y E M a i l _ E m p l o y e e < / C o m p a n y E M a i l _ E m p l o y e e > - 
-                     < F u l l N a m e _ E m p l o y e e > F u l l N a m e _ E m p l o y e e < / F u l l N a m e _ E m p l o y e e > - 
-                     < P h o n e N o _ E m p l o y e e > P h o n e N o _ E m p l o y e e < / P h o n e N o _ E m p l o y e e > - 
-                 < / E m p l o y e e > - 
-             < / U s e r _ S e t u p >   
          < / C o p y L o o p >   

</xml_diff>

<commit_message>
Syncing with version 27.0.36535.0
</commit_message>
<xml_diff>
--- a/Apps/CZ/CoreLocalizationPack/app/Src/Reports/PurchaseOrderEmail.docx
+++ b/Apps/CZ/CoreLocalizationPack/app/Src/Reports/PurchaseOrderEmail.docx
@@ -91,11 +91,11 @@
         <w:tblStyle w:val="TableGrid"/>
         <w:tblW w:w="10260" w:type="dxa"/>
         <w:tblBorders>
-          <w:top w:val="none" w:sz="0" w:space="0" w:color="auto"/>
-          <w:left w:val="none" w:sz="0" w:space="0" w:color="auto"/>
-          <w:bottom w:val="none" w:sz="0" w:space="0" w:color="auto"/>
-          <w:right w:val="none" w:sz="0" w:space="0" w:color="auto"/>
-          <w:insideV w:val="none" w:sz="0" w:space="0" w:color="auto"/>
+          <w:top w:val="none" w:color="auto" w:sz="0" w:space="0"/>
+          <w:left w:val="none" w:color="auto" w:sz="0" w:space="0"/>
+          <w:bottom w:val="none" w:color="auto" w:sz="0" w:space="0"/>
+          <w:right w:val="none" w:color="auto" w:sz="0" w:space="0"/>
+          <w:insideV w:val="none" w:color="auto" w:sz="0" w:space="0"/>
         </w:tblBorders>
         <w:tblCellMar>
           <w:top w:w="29" w:type="dxa"/>
@@ -128,7 +128,7 @@
                 <w:tcBorders>
                   <w:top w:val="nil"/>
                   <w:left w:val="nil"/>
-                  <w:bottom w:val="single" w:sz="4" w:space="0" w:color="808080" w:themeColor="background1" w:themeShade="80"/>
+                  <w:bottom w:val="single" w:color="808080" w:themeColor="background1" w:themeShade="80" w:sz="4" w:space="0"/>
                   <w:right w:val="nil"/>
                 </w:tcBorders>
                 <w:hideMark/>
@@ -162,7 +162,7 @@
                 <w:tcBorders>
                   <w:top w:val="nil"/>
                   <w:left w:val="nil"/>
-                  <w:bottom w:val="single" w:sz="4" w:space="0" w:color="808080" w:themeColor="background1" w:themeShade="80"/>
+                  <w:bottom w:val="single" w:color="808080" w:themeColor="background1" w:themeShade="80" w:sz="4" w:space="0"/>
                   <w:right w:val="nil"/>
                 </w:tcBorders>
                 <w:hideMark/>
@@ -196,7 +196,7 @@
                 <w:tcBorders>
                   <w:top w:val="nil"/>
                   <w:left w:val="nil"/>
-                  <w:bottom w:val="single" w:sz="4" w:space="0" w:color="808080" w:themeColor="background1" w:themeShade="80"/>
+                  <w:bottom w:val="single" w:color="808080" w:themeColor="background1" w:themeShade="80" w:sz="4" w:space="0"/>
                   <w:right w:val="nil"/>
                 </w:tcBorders>
                 <w:hideMark/>
@@ -231,7 +231,7 @@
               <w:tcPr>
                 <w:tcW w:w="1902" w:type="dxa"/>
                 <w:tcBorders>
-                  <w:top w:val="single" w:sz="4" w:space="0" w:color="808080" w:themeColor="background1" w:themeShade="80"/>
+                  <w:top w:val="single" w:color="808080" w:themeColor="background1" w:themeShade="80" w:sz="4" w:space="0"/>
                   <w:left w:val="nil"/>
                   <w:bottom w:val="nil"/>
                   <w:right w:val="nil"/>
@@ -262,7 +262,7 @@
               <w:tcPr>
                 <w:tcW w:w="3734" w:type="dxa"/>
                 <w:tcBorders>
-                  <w:top w:val="single" w:sz="4" w:space="0" w:color="808080" w:themeColor="background1" w:themeShade="80"/>
+                  <w:top w:val="single" w:color="808080" w:themeColor="background1" w:themeShade="80" w:sz="4" w:space="0"/>
                   <w:left w:val="nil"/>
                   <w:bottom w:val="nil"/>
                   <w:right w:val="nil"/>
@@ -279,13 +279,13 @@
         </w:sdt>
         <w:sdt>
           <w:sdtPr>
-            <w:alias w:val="#Nav: /Purchase_Header/AmountIncludingVAT_PurchaseHeader"/>
+            <w:alias w:val="#Nav: /Purchase_Header/Formatted_AmountIncludingVAT_PurchaseHeader"/>
             <w:tag w:val="#Nav: Purchase_Order_CZL/31185"/>
             <w:id w:val="1046808106"/>
             <w:placeholder>
               <w:docPart w:val="DefaultPlaceholder_-1854013440"/>
             </w:placeholder>
-            <w:dataBinding w:prefixMappings="xmlns:ns0='urn:microsoft-dynamics-nav/reports/Purchase_Order_CZL/31185/' " w:xpath="/ns0:NavWordReportXmlPart[1]/ns0:Purchase_Header[1]/ns0:Formatted_AmountIncludingVAT_PurchaseHeader[1]" w:storeItemID="{6DA1E99C-F975-4047-9C07-B5B8E870759D}"/>
+            <w:dataBinding w:prefixMappings="xmlns:ns0='urn:microsoft-dynamics-nav/reports/Purchase_Order_CZL/31185/'" w:xpath="/ns0:NavWordReportXmlPart[1]/ns0:Purchase_Header[1]/ns0:Formatted_AmountIncludingVAT_PurchaseHeader[1]" w:storeItemID="{6DA1E99C-F975-4047-9C07-B5B8E870759D}"/>
             <w:text/>
           </w:sdtPr>
           <w:sdtContent>
@@ -293,7 +293,7 @@
               <w:tcPr>
                 <w:tcW w:w="4002" w:type="dxa"/>
                 <w:tcBorders>
-                  <w:top w:val="single" w:sz="4" w:space="0" w:color="808080" w:themeColor="background1" w:themeShade="80"/>
+                  <w:top w:val="single" w:color="808080" w:themeColor="background1" w:themeShade="80" w:sz="4" w:space="0"/>
                   <w:left w:val="nil"/>
                   <w:bottom w:val="nil"/>
                   <w:right w:val="nil"/>
@@ -315,7 +315,7 @@
       <w:tr>
         <w:tblPrEx>
           <w:tblBorders>
-            <w:insideH w:val="none" w:sz="0" w:space="0" w:color="auto"/>
+            <w:insideH w:val="none" w:color="auto" w:sz="0" w:space="0"/>
           </w:tblBorders>
           <w:tblCellMar>
             <w:top w:w="0" w:type="dxa"/>

</xml_diff>

<commit_message>
Syncing with version 27.0.36535.0 (#28863)
Fixes
[AB#560539](https://dynamicssmb2.visualstudio.com/1fcb79e7-ab07-432a-a3c6-6cf5a88ba4a5/_workitems/edit/560539)
</commit_message>
<xml_diff>
--- a/Apps/CZ/CoreLocalizationPack/app/Src/Reports/PurchaseOrderEmail.docx
+++ b/Apps/CZ/CoreLocalizationPack/app/Src/Reports/PurchaseOrderEmail.docx
@@ -91,11 +91,11 @@
         <w:tblStyle w:val="TableGrid"/>
         <w:tblW w:w="10260" w:type="dxa"/>
         <w:tblBorders>
-          <w:top w:val="none" w:sz="0" w:space="0" w:color="auto"/>
-          <w:left w:val="none" w:sz="0" w:space="0" w:color="auto"/>
-          <w:bottom w:val="none" w:sz="0" w:space="0" w:color="auto"/>
-          <w:right w:val="none" w:sz="0" w:space="0" w:color="auto"/>
-          <w:insideV w:val="none" w:sz="0" w:space="0" w:color="auto"/>
+          <w:top w:val="none" w:color="auto" w:sz="0" w:space="0"/>
+          <w:left w:val="none" w:color="auto" w:sz="0" w:space="0"/>
+          <w:bottom w:val="none" w:color="auto" w:sz="0" w:space="0"/>
+          <w:right w:val="none" w:color="auto" w:sz="0" w:space="0"/>
+          <w:insideV w:val="none" w:color="auto" w:sz="0" w:space="0"/>
         </w:tblBorders>
         <w:tblCellMar>
           <w:top w:w="29" w:type="dxa"/>
@@ -128,7 +128,7 @@
                 <w:tcBorders>
                   <w:top w:val="nil"/>
                   <w:left w:val="nil"/>
-                  <w:bottom w:val="single" w:sz="4" w:space="0" w:color="808080" w:themeColor="background1" w:themeShade="80"/>
+                  <w:bottom w:val="single" w:color="808080" w:themeColor="background1" w:themeShade="80" w:sz="4" w:space="0"/>
                   <w:right w:val="nil"/>
                 </w:tcBorders>
                 <w:hideMark/>
@@ -162,7 +162,7 @@
                 <w:tcBorders>
                   <w:top w:val="nil"/>
                   <w:left w:val="nil"/>
-                  <w:bottom w:val="single" w:sz="4" w:space="0" w:color="808080" w:themeColor="background1" w:themeShade="80"/>
+                  <w:bottom w:val="single" w:color="808080" w:themeColor="background1" w:themeShade="80" w:sz="4" w:space="0"/>
                   <w:right w:val="nil"/>
                 </w:tcBorders>
                 <w:hideMark/>
@@ -196,7 +196,7 @@
                 <w:tcBorders>
                   <w:top w:val="nil"/>
                   <w:left w:val="nil"/>
-                  <w:bottom w:val="single" w:sz="4" w:space="0" w:color="808080" w:themeColor="background1" w:themeShade="80"/>
+                  <w:bottom w:val="single" w:color="808080" w:themeColor="background1" w:themeShade="80" w:sz="4" w:space="0"/>
                   <w:right w:val="nil"/>
                 </w:tcBorders>
                 <w:hideMark/>
@@ -231,7 +231,7 @@
               <w:tcPr>
                 <w:tcW w:w="1902" w:type="dxa"/>
                 <w:tcBorders>
-                  <w:top w:val="single" w:sz="4" w:space="0" w:color="808080" w:themeColor="background1" w:themeShade="80"/>
+                  <w:top w:val="single" w:color="808080" w:themeColor="background1" w:themeShade="80" w:sz="4" w:space="0"/>
                   <w:left w:val="nil"/>
                   <w:bottom w:val="nil"/>
                   <w:right w:val="nil"/>
@@ -262,7 +262,7 @@
               <w:tcPr>
                 <w:tcW w:w="3734" w:type="dxa"/>
                 <w:tcBorders>
-                  <w:top w:val="single" w:sz="4" w:space="0" w:color="808080" w:themeColor="background1" w:themeShade="80"/>
+                  <w:top w:val="single" w:color="808080" w:themeColor="background1" w:themeShade="80" w:sz="4" w:space="0"/>
                   <w:left w:val="nil"/>
                   <w:bottom w:val="nil"/>
                   <w:right w:val="nil"/>
@@ -279,13 +279,13 @@
         </w:sdt>
         <w:sdt>
           <w:sdtPr>
-            <w:alias w:val="#Nav: /Purchase_Header/AmountIncludingVAT_PurchaseHeader"/>
+            <w:alias w:val="#Nav: /Purchase_Header/Formatted_AmountIncludingVAT_PurchaseHeader"/>
             <w:tag w:val="#Nav: Purchase_Order_CZL/31185"/>
             <w:id w:val="1046808106"/>
             <w:placeholder>
               <w:docPart w:val="DefaultPlaceholder_-1854013440"/>
             </w:placeholder>
-            <w:dataBinding w:prefixMappings="xmlns:ns0='urn:microsoft-dynamics-nav/reports/Purchase_Order_CZL/31185/' " w:xpath="/ns0:NavWordReportXmlPart[1]/ns0:Purchase_Header[1]/ns0:Formatted_AmountIncludingVAT_PurchaseHeader[1]" w:storeItemID="{6DA1E99C-F975-4047-9C07-B5B8E870759D}"/>
+            <w:dataBinding w:prefixMappings="xmlns:ns0='urn:microsoft-dynamics-nav/reports/Purchase_Order_CZL/31185/'" w:xpath="/ns0:NavWordReportXmlPart[1]/ns0:Purchase_Header[1]/ns0:Formatted_AmountIncludingVAT_PurchaseHeader[1]" w:storeItemID="{6DA1E99C-F975-4047-9C07-B5B8E870759D}"/>
             <w:text/>
           </w:sdtPr>
           <w:sdtContent>
@@ -293,7 +293,7 @@
               <w:tcPr>
                 <w:tcW w:w="4002" w:type="dxa"/>
                 <w:tcBorders>
-                  <w:top w:val="single" w:sz="4" w:space="0" w:color="808080" w:themeColor="background1" w:themeShade="80"/>
+                  <w:top w:val="single" w:color="808080" w:themeColor="background1" w:themeShade="80" w:sz="4" w:space="0"/>
                   <w:left w:val="nil"/>
                   <w:bottom w:val="nil"/>
                   <w:right w:val="nil"/>
@@ -315,7 +315,7 @@
       <w:tr>
         <w:tblPrEx>
           <w:tblBorders>
-            <w:insideH w:val="none" w:sz="0" w:space="0" w:color="auto"/>
+            <w:insideH w:val="none" w:color="auto" w:sz="0" w:space="0"/>
           </w:tblBorders>
           <w:tblCellMar>
             <w:top w:w="0" w:type="dxa"/>

</xml_diff>

<commit_message>
Syncing with version 28.0.41461.0
</commit_message>
<xml_diff>
--- a/Apps/CZ/CoreLocalizationPack/app/Src/Reports/PurchaseOrderEmail.docx
+++ b/Apps/CZ/CoreLocalizationPack/app/Src/Reports/PurchaseOrderEmail.docx
@@ -1946,7 +1946,9 @@
 </a:theme>
 </file>
 
-<file path=customXml/item1.xml>��< ? x m l   v e r s i o n = " 1 . 0 "   e n c o d i n g = " u t f - 1 6 " ? > < N a v W o r d R e p o r t X m l P a r t   x m l n s = " u r n : m i c r o s o f t - d y n a m i c s - n a v / r e p o r t s / P u r c h a s e _ O r d e r _ C Z L / 3 1 1 8 5 / " > +<file path=customXml/item1.xml>��< ? x m l   v e r s i o n = " 1 . 0 "   e n c o d i n g = " u t f - 1 6 " ? > + 
+ < N a v W o r d R e p o r t X m l P a r t   x m l n s = " u r n : m i c r o s o f t - d y n a m i c s - n a v / r e p o r t s / P u r c h a s e _ O r d e r _ C Z L / 3 1 1 8 5 / " >   
      < B C R e p o r t I n f o r m a t i o n >   
@@ -2032,7 +2034,7 @@
  
          < I B A N _ C o m p a n y I n f o r m a t i o n > I B A N _ C o m p a n y I n f o r m a t i o n < / I B A N _ C o m p a n y I n f o r m a t i o n >   
-         < P i c t u r e _ C o m p a n y I n f o r m a t i o n > P i c t u r e _ C o m p a n y I n f o r m a t i o n < / P i c t u r e _ C o m p a n y I n f o r m a t i o n > +         < P i c t u r e _ C o m p a n y I n f o r m a t i o n   / >   
          < R e g i s t r a t i o n N o _ C o m p a n y I n f o r m a t i o n > R e g i s t r a t i o n N o _ C o m p a n y I n f o r m a t i o n < / R e g i s t r a t i o n N o _ C o m p a n y I n f o r m a t i o n >   

</xml_diff>

<commit_message>
Syncing with version 28.0.41461.0 (#29355)
Fixes
[AB#560539](https://dynamicssmb2.visualstudio.com/1fcb79e7-ab07-432a-a3c6-6cf5a88ba4a5/_workitems/edit/560539)
</commit_message>
<xml_diff>
--- a/Apps/CZ/CoreLocalizationPack/app/Src/Reports/PurchaseOrderEmail.docx
+++ b/Apps/CZ/CoreLocalizationPack/app/Src/Reports/PurchaseOrderEmail.docx
@@ -1946,7 +1946,9 @@
 </a:theme>
 </file>
 
-<file path=customXml/item1.xml>��< ? x m l   v e r s i o n = " 1 . 0 "   e n c o d i n g = " u t f - 1 6 " ? > < N a v W o r d R e p o r t X m l P a r t   x m l n s = " u r n : m i c r o s o f t - d y n a m i c s - n a v / r e p o r t s / P u r c h a s e _ O r d e r _ C Z L / 3 1 1 8 5 / " > +<file path=customXml/item1.xml>��< ? x m l   v e r s i o n = " 1 . 0 "   e n c o d i n g = " u t f - 1 6 " ? > + 
+ < N a v W o r d R e p o r t X m l P a r t   x m l n s = " u r n : m i c r o s o f t - d y n a m i c s - n a v / r e p o r t s / P u r c h a s e _ O r d e r _ C Z L / 3 1 1 8 5 / " >   
      < B C R e p o r t I n f o r m a t i o n >   
@@ -2032,7 +2034,7 @@
  
          < I B A N _ C o m p a n y I n f o r m a t i o n > I B A N _ C o m p a n y I n f o r m a t i o n < / I B A N _ C o m p a n y I n f o r m a t i o n >   
-         < P i c t u r e _ C o m p a n y I n f o r m a t i o n > P i c t u r e _ C o m p a n y I n f o r m a t i o n < / P i c t u r e _ C o m p a n y I n f o r m a t i o n > +         < P i c t u r e _ C o m p a n y I n f o r m a t i o n   / >   
          < R e g i s t r a t i o n N o _ C o m p a n y I n f o r m a t i o n > R e g i s t r a t i o n N o _ C o m p a n y I n f o r m a t i o n < / R e g i s t r a t i o n N o _ C o m p a n y I n f o r m a t i o n >   

</xml_diff>